<commit_message>
update collection dan tempalte surat spp
</commit_message>
<xml_diff>
--- a/surat/spp/SPP.docx
+++ b/surat/spp/SPP.docx
@@ -817,7 +817,16 @@
           <w:sz w:val="16"/>
           <w:szCs w:val="16"/>
         </w:rPr>
-        <w:t>${nomor_spp}</w:t>
+        <w:t>{</w:t>
+      </w:r>
+      <w:r>
+        <w:rPr>
+          <w:rFonts w:ascii="Verdana" w:hAnsi="Verdana" w:cs="Arial"/>
+          <w:b/>
+          <w:sz w:val="16"/>
+          <w:szCs w:val="16"/>
+        </w:rPr>
+        <w:t>nomor_spp}</w:t>
       </w:r>
     </w:p>
     <w:p>
@@ -1111,7 +1120,15 @@
                 <w:sz w:val="16"/>
                 <w:szCs w:val="16"/>
               </w:rPr>
-              <w:t>${nama}</w:t>
+              <w:t>{</w:t>
+            </w:r>
+            <w:r>
+              <w:rPr>
+                <w:rFonts w:ascii="Verdana" w:hAnsi="Verdana" w:cs="Arial"/>
+                <w:sz w:val="16"/>
+                <w:szCs w:val="16"/>
+              </w:rPr>
+              <w:t>nama}</w:t>
             </w:r>
           </w:p>
         </w:tc>
@@ -1188,7 +1205,15 @@
                 <w:sz w:val="16"/>
                 <w:szCs w:val="16"/>
               </w:rPr>
-              <w:t>${alamat_ktp_1</w:t>
+              <w:t>{</w:t>
+            </w:r>
+            <w:r>
+              <w:rPr>
+                <w:rFonts w:ascii="Verdana" w:hAnsi="Verdana" w:cs="Arial"/>
+                <w:sz w:val="16"/>
+                <w:szCs w:val="16"/>
+              </w:rPr>
+              <w:t>alamat_ktp_1</w:t>
             </w:r>
             <w:r>
               <w:rPr>
@@ -1326,7 +1351,15 @@
                 <w:sz w:val="16"/>
                 <w:szCs w:val="16"/>
               </w:rPr>
-              <w:t>${alamat_surat_2}</w:t>
+              <w:t>{</w:t>
+            </w:r>
+            <w:r>
+              <w:rPr>
+                <w:rFonts w:ascii="Verdana" w:hAnsi="Verdana" w:cs="Arial"/>
+                <w:sz w:val="16"/>
+                <w:szCs w:val="16"/>
+              </w:rPr>
+              <w:t>alamat_surat_2}</w:t>
             </w:r>
           </w:p>
         </w:tc>
@@ -1456,7 +1489,7 @@
                 <w:sz w:val="16"/>
                 <w:szCs w:val="16"/>
               </w:rPr>
-              <w:t>${</w:t>
+              <w:t>{</w:t>
             </w:r>
             <w:r>
               <w:rPr>
@@ -1541,7 +1574,15 @@
                 <w:sz w:val="16"/>
                 <w:szCs w:val="16"/>
               </w:rPr>
-              <w:t>${telepon}</w:t>
+              <w:t>{</w:t>
+            </w:r>
+            <w:r>
+              <w:rPr>
+                <w:rFonts w:ascii="Verdana" w:hAnsi="Verdana" w:cs="Arial"/>
+                <w:sz w:val="16"/>
+                <w:szCs w:val="16"/>
+              </w:rPr>
+              <w:t>telepon}</w:t>
             </w:r>
           </w:p>
         </w:tc>
@@ -1617,7 +1658,15 @@
                 <w:sz w:val="16"/>
                 <w:szCs w:val="16"/>
               </w:rPr>
-              <w:t>${npwp}</w:t>
+              <w:t>{</w:t>
+            </w:r>
+            <w:r>
+              <w:rPr>
+                <w:rFonts w:ascii="Verdana" w:hAnsi="Verdana" w:cs="Arial"/>
+                <w:sz w:val="16"/>
+                <w:szCs w:val="16"/>
+              </w:rPr>
+              <w:t>npwp}</w:t>
             </w:r>
           </w:p>
         </w:tc>
@@ -1649,9 +1698,9 @@
         <w:tblLook w:val="01E0" w:firstRow="1" w:lastRow="1" w:firstColumn="1" w:lastColumn="1" w:noHBand="0" w:noVBand="0"/>
       </w:tblPr>
       <w:tblGrid>
-        <w:gridCol w:w="1407"/>
+        <w:gridCol w:w="1306"/>
         <w:gridCol w:w="520"/>
-        <w:gridCol w:w="1809"/>
+        <w:gridCol w:w="1707"/>
         <w:gridCol w:w="535"/>
       </w:tblGrid>
       <w:tr>
@@ -1682,7 +1731,15 @@
                 <w:sz w:val="16"/>
                 <w:szCs w:val="16"/>
               </w:rPr>
-              <w:t>${status_pkp}</w:t>
+              <w:t>{</w:t>
+            </w:r>
+            <w:r>
+              <w:rPr>
+                <w:rFonts w:ascii="Verdana" w:hAnsi="Verdana" w:cs="Arial"/>
+                <w:sz w:val="16"/>
+                <w:szCs w:val="16"/>
+              </w:rPr>
+              <w:t>status_pkp}</w:t>
             </w:r>
           </w:p>
         </w:tc>
@@ -1742,7 +1799,15 @@
                 <w:sz w:val="16"/>
                 <w:szCs w:val="16"/>
               </w:rPr>
-              <w:t>${status_non_pkp</w:t>
+              <w:t>{</w:t>
+            </w:r>
+            <w:r>
+              <w:rPr>
+                <w:rFonts w:ascii="Verdana" w:hAnsi="Verdana" w:cs="Arial"/>
+                <w:sz w:val="16"/>
+                <w:szCs w:val="16"/>
+              </w:rPr>
+              <w:t>status_non_pkp</w:t>
             </w:r>
             <w:r>
               <w:rPr>
@@ -1995,7 +2060,15 @@
                 <w:sz w:val="16"/>
                 <w:szCs w:val="16"/>
               </w:rPr>
-              <w:t>${kode_blok</w:t>
+              <w:t>{</w:t>
+            </w:r>
+            <w:r>
+              <w:rPr>
+                <w:rFonts w:ascii="Verdana" w:hAnsi="Verdana" w:cs="Arial"/>
+                <w:sz w:val="16"/>
+                <w:szCs w:val="16"/>
+              </w:rPr>
+              <w:t>kode_blok</w:t>
             </w:r>
             <w:r>
               <w:rPr>
@@ -2034,7 +2107,7 @@
                 <w:sz w:val="16"/>
                 <w:szCs w:val="16"/>
               </w:rPr>
-              <w:t>Tipe Bangunan</w:t>
+              <w:t>Nomor Virtual Account</w:t>
             </w:r>
           </w:p>
         </w:tc>
@@ -2085,39 +2158,19 @@
                 <w:sz w:val="16"/>
                 <w:szCs w:val="16"/>
               </w:rPr>
-              <w:t>${tipe</w:t>
-            </w:r>
-            <w:r>
-              <w:rPr>
-                <w:rFonts w:ascii="Verdana" w:hAnsi="Verdana" w:cs="Arial"/>
-                <w:sz w:val="16"/>
-                <w:szCs w:val="16"/>
-              </w:rPr>
-              <w:t>}</w:t>
+              <w:t>{no_va}</w:t>
             </w:r>
           </w:p>
         </w:tc>
       </w:tr>
       <w:tr>
-        <w:tblPrEx>
-          <w:tblBorders>
-            <w:top w:val="single" w:sz="4" w:space="0" w:color="auto"/>
-            <w:left w:val="single" w:sz="4" w:space="0" w:color="auto"/>
-            <w:bottom w:val="single" w:sz="4" w:space="0" w:color="auto"/>
-            <w:right w:val="single" w:sz="4" w:space="0" w:color="auto"/>
-            <w:insideH w:val="single" w:sz="4" w:space="0" w:color="auto"/>
-            <w:insideV w:val="single" w:sz="4" w:space="0" w:color="auto"/>
-          </w:tblBorders>
-        </w:tblPrEx>
+        <w:trPr>
+          <w:gridAfter w:val="1"/>
+          <w:wAfter w:w="1371" w:type="dxa"/>
+        </w:trPr>
         <w:tc>
           <w:tcPr>
             <w:tcW w:w="2880" w:type="dxa"/>
-            <w:tcBorders>
-              <w:top w:val="nil"/>
-              <w:left w:val="nil"/>
-              <w:bottom w:val="nil"/>
-              <w:right w:val="nil"/>
-            </w:tcBorders>
             <w:shd w:val="clear" w:color="auto" w:fill="auto"/>
           </w:tcPr>
           <w:p>
@@ -2136,6 +2189,100 @@
                 <w:sz w:val="16"/>
                 <w:szCs w:val="16"/>
               </w:rPr>
+              <w:t>Tipe Bangunan</w:t>
+            </w:r>
+          </w:p>
+        </w:tc>
+        <w:tc>
+          <w:tcPr>
+            <w:tcW w:w="360" w:type="dxa"/>
+            <w:shd w:val="clear" w:color="auto" w:fill="auto"/>
+          </w:tcPr>
+          <w:p>
+            <w:pPr>
+              <w:spacing w:after="0" w:line="240" w:lineRule="auto"/>
+              <w:jc w:val="center"/>
+              <w:rPr>
+                <w:rFonts w:ascii="Verdana" w:hAnsi="Verdana" w:cs="Arial"/>
+                <w:sz w:val="16"/>
+                <w:szCs w:val="16"/>
+              </w:rPr>
+            </w:pPr>
+            <w:r>
+              <w:rPr>
+                <w:rFonts w:ascii="Verdana" w:hAnsi="Verdana" w:cs="Arial"/>
+                <w:sz w:val="16"/>
+                <w:szCs w:val="16"/>
+              </w:rPr>
+              <w:t>:</w:t>
+            </w:r>
+          </w:p>
+        </w:tc>
+        <w:tc>
+          <w:tcPr>
+            <w:tcW w:w="4029" w:type="dxa"/>
+            <w:gridSpan w:val="4"/>
+            <w:shd w:val="clear" w:color="auto" w:fill="auto"/>
+          </w:tcPr>
+          <w:p>
+            <w:pPr>
+              <w:spacing w:after="0" w:line="240" w:lineRule="auto"/>
+              <w:jc w:val="both"/>
+              <w:rPr>
+                <w:rFonts w:ascii="Verdana" w:hAnsi="Verdana" w:cs="Arial"/>
+                <w:sz w:val="16"/>
+                <w:szCs w:val="16"/>
+              </w:rPr>
+            </w:pPr>
+            <w:r>
+              <w:rPr>
+                <w:rFonts w:ascii="Verdana" w:hAnsi="Verdana" w:cs="Arial"/>
+                <w:sz w:val="16"/>
+                <w:szCs w:val="16"/>
+              </w:rPr>
+              <w:t>{</w:t>
+            </w:r>
+            <w:r>
+              <w:rPr>
+                <w:rFonts w:ascii="Verdana" w:hAnsi="Verdana" w:cs="Arial"/>
+                <w:sz w:val="16"/>
+                <w:szCs w:val="16"/>
+              </w:rPr>
+              <w:t>tipe</w:t>
+            </w:r>
+            <w:r>
+              <w:rPr>
+                <w:rFonts w:ascii="Verdana" w:hAnsi="Verdana" w:cs="Arial"/>
+                <w:sz w:val="16"/>
+                <w:szCs w:val="16"/>
+              </w:rPr>
+              <w:t>}</w:t>
+            </w:r>
+          </w:p>
+        </w:tc>
+      </w:tr>
+      <w:tr>
+        <w:tc>
+          <w:tcPr>
+            <w:tcW w:w="2880" w:type="dxa"/>
+            <w:shd w:val="clear" w:color="auto" w:fill="auto"/>
+          </w:tcPr>
+          <w:p>
+            <w:pPr>
+              <w:spacing w:after="0" w:line="240" w:lineRule="auto"/>
+              <w:jc w:val="both"/>
+              <w:rPr>
+                <w:rFonts w:ascii="Verdana" w:hAnsi="Verdana" w:cs="Arial"/>
+                <w:sz w:val="16"/>
+                <w:szCs w:val="16"/>
+              </w:rPr>
+            </w:pPr>
+            <w:r>
+              <w:rPr>
+                <w:rFonts w:ascii="Verdana" w:hAnsi="Verdana" w:cs="Arial"/>
+                <w:sz w:val="16"/>
+                <w:szCs w:val="16"/>
+              </w:rPr>
               <w:t>Luas Tanah</w:t>
             </w:r>
           </w:p>
@@ -2143,17 +2290,12 @@
         <w:tc>
           <w:tcPr>
             <w:tcW w:w="360" w:type="dxa"/>
-            <w:tcBorders>
-              <w:top w:val="nil"/>
-              <w:left w:val="nil"/>
-              <w:bottom w:val="nil"/>
-              <w:right w:val="nil"/>
-            </w:tcBorders>
-            <w:shd w:val="clear" w:color="auto" w:fill="auto"/>
-          </w:tcPr>
-          <w:p>
-            <w:pPr>
-              <w:spacing w:after="0" w:line="240" w:lineRule="auto"/>
+            <w:shd w:val="clear" w:color="auto" w:fill="auto"/>
+          </w:tcPr>
+          <w:p>
+            <w:pPr>
+              <w:spacing w:after="0" w:line="240" w:lineRule="auto"/>
+              <w:jc w:val="center"/>
               <w:rPr>
                 <w:rFonts w:ascii="Verdana" w:hAnsi="Verdana" w:cs="Arial"/>
                 <w:sz w:val="16"/>
@@ -2173,12 +2315,6 @@
         <w:tc>
           <w:tcPr>
             <w:tcW w:w="1080" w:type="dxa"/>
-            <w:tcBorders>
-              <w:top w:val="nil"/>
-              <w:left w:val="nil"/>
-              <w:bottom w:val="nil"/>
-              <w:right w:val="nil"/>
-            </w:tcBorders>
             <w:shd w:val="clear" w:color="auto" w:fill="auto"/>
           </w:tcPr>
           <w:p>
@@ -2198,7 +2334,15 @@
                 <w:sz w:val="16"/>
                 <w:szCs w:val="16"/>
               </w:rPr>
-              <w:t>${luas_tanah</w:t>
+              <w:t>{</w:t>
+            </w:r>
+            <w:r>
+              <w:rPr>
+                <w:rFonts w:ascii="Verdana" w:hAnsi="Verdana" w:cs="Arial"/>
+                <w:sz w:val="16"/>
+                <w:szCs w:val="16"/>
+              </w:rPr>
+              <w:t>luas_tanah</w:t>
             </w:r>
             <w:r>
               <w:rPr>
@@ -2230,12 +2374,6 @@
         <w:tc>
           <w:tcPr>
             <w:tcW w:w="1620" w:type="dxa"/>
-            <w:tcBorders>
-              <w:top w:val="nil"/>
-              <w:left w:val="nil"/>
-              <w:bottom w:val="nil"/>
-              <w:right w:val="nil"/>
-            </w:tcBorders>
             <w:shd w:val="clear" w:color="auto" w:fill="auto"/>
           </w:tcPr>
           <w:p>
@@ -2262,12 +2400,6 @@
           <w:tcPr>
             <w:tcW w:w="2700" w:type="dxa"/>
             <w:gridSpan w:val="3"/>
-            <w:tcBorders>
-              <w:top w:val="nil"/>
-              <w:left w:val="nil"/>
-              <w:bottom w:val="nil"/>
-              <w:right w:val="nil"/>
-            </w:tcBorders>
             <w:shd w:val="clear" w:color="auto" w:fill="auto"/>
           </w:tcPr>
           <w:p>
@@ -2295,7 +2427,7 @@
                 <w:sz w:val="16"/>
                 <w:szCs w:val="16"/>
               </w:rPr>
-              <w:t>${</w:t>
+              <w:t>{</w:t>
             </w:r>
             <w:r>
               <w:rPr>
@@ -2334,25 +2466,9 @@
         </w:tc>
       </w:tr>
       <w:tr>
-        <w:tblPrEx>
-          <w:tblBorders>
-            <w:top w:val="single" w:sz="4" w:space="0" w:color="auto"/>
-            <w:left w:val="single" w:sz="4" w:space="0" w:color="auto"/>
-            <w:bottom w:val="single" w:sz="4" w:space="0" w:color="auto"/>
-            <w:right w:val="single" w:sz="4" w:space="0" w:color="auto"/>
-            <w:insideH w:val="single" w:sz="4" w:space="0" w:color="auto"/>
-            <w:insideV w:val="single" w:sz="4" w:space="0" w:color="auto"/>
-          </w:tblBorders>
-        </w:tblPrEx>
         <w:tc>
           <w:tcPr>
             <w:tcW w:w="2880" w:type="dxa"/>
-            <w:tcBorders>
-              <w:top w:val="nil"/>
-              <w:left w:val="nil"/>
-              <w:bottom w:val="nil"/>
-              <w:right w:val="nil"/>
-            </w:tcBorders>
             <w:shd w:val="clear" w:color="auto" w:fill="auto"/>
           </w:tcPr>
           <w:p>
@@ -2377,12 +2493,6 @@
         <w:tc>
           <w:tcPr>
             <w:tcW w:w="360" w:type="dxa"/>
-            <w:tcBorders>
-              <w:top w:val="nil"/>
-              <w:left w:val="nil"/>
-              <w:bottom w:val="nil"/>
-              <w:right w:val="nil"/>
-            </w:tcBorders>
             <w:shd w:val="clear" w:color="auto" w:fill="auto"/>
           </w:tcPr>
           <w:p>
@@ -2408,12 +2518,6 @@
         <w:tc>
           <w:tcPr>
             <w:tcW w:w="1080" w:type="dxa"/>
-            <w:tcBorders>
-              <w:top w:val="nil"/>
-              <w:left w:val="nil"/>
-              <w:bottom w:val="nil"/>
-              <w:right w:val="nil"/>
-            </w:tcBorders>
             <w:shd w:val="clear" w:color="auto" w:fill="auto"/>
           </w:tcPr>
           <w:p>
@@ -2431,12 +2535,6 @@
         <w:tc>
           <w:tcPr>
             <w:tcW w:w="1620" w:type="dxa"/>
-            <w:tcBorders>
-              <w:top w:val="nil"/>
-              <w:left w:val="nil"/>
-              <w:bottom w:val="nil"/>
-              <w:right w:val="nil"/>
-            </w:tcBorders>
             <w:shd w:val="clear" w:color="auto" w:fill="auto"/>
           </w:tcPr>
           <w:p>
@@ -2454,12 +2552,6 @@
         <w:tc>
           <w:tcPr>
             <w:tcW w:w="720" w:type="dxa"/>
-            <w:tcBorders>
-              <w:top w:val="nil"/>
-              <w:left w:val="nil"/>
-              <w:bottom w:val="nil"/>
-              <w:right w:val="nil"/>
-            </w:tcBorders>
             <w:shd w:val="clear" w:color="auto" w:fill="auto"/>
           </w:tcPr>
           <w:p>
@@ -2486,12 +2578,6 @@
           <w:tcPr>
             <w:tcW w:w="1980" w:type="dxa"/>
             <w:gridSpan w:val="2"/>
-            <w:tcBorders>
-              <w:top w:val="nil"/>
-              <w:left w:val="nil"/>
-              <w:bottom w:val="nil"/>
-              <w:right w:val="nil"/>
-            </w:tcBorders>
             <w:shd w:val="clear" w:color="auto" w:fill="auto"/>
           </w:tcPr>
           <w:p>
@@ -2510,7 +2596,15 @@
                 <w:sz w:val="16"/>
                 <w:szCs w:val="16"/>
               </w:rPr>
-              <w:t>${harga</w:t>
+              <w:t>{</w:t>
+            </w:r>
+            <w:r>
+              <w:rPr>
+                <w:rFonts w:ascii="Verdana" w:hAnsi="Verdana" w:cs="Arial"/>
+                <w:sz w:val="16"/>
+                <w:szCs w:val="16"/>
+              </w:rPr>
+              <w:t>harga</w:t>
             </w:r>
             <w:r>
               <w:rPr>
@@ -2524,25 +2618,9 @@
         </w:tc>
       </w:tr>
       <w:tr>
-        <w:tblPrEx>
-          <w:tblBorders>
-            <w:top w:val="single" w:sz="4" w:space="0" w:color="auto"/>
-            <w:left w:val="single" w:sz="4" w:space="0" w:color="auto"/>
-            <w:bottom w:val="single" w:sz="4" w:space="0" w:color="auto"/>
-            <w:right w:val="single" w:sz="4" w:space="0" w:color="auto"/>
-            <w:insideH w:val="single" w:sz="4" w:space="0" w:color="auto"/>
-            <w:insideV w:val="single" w:sz="4" w:space="0" w:color="auto"/>
-          </w:tblBorders>
-        </w:tblPrEx>
         <w:tc>
           <w:tcPr>
             <w:tcW w:w="2880" w:type="dxa"/>
-            <w:tcBorders>
-              <w:top w:val="nil"/>
-              <w:left w:val="nil"/>
-              <w:bottom w:val="nil"/>
-              <w:right w:val="nil"/>
-            </w:tcBorders>
             <w:shd w:val="clear" w:color="auto" w:fill="auto"/>
           </w:tcPr>
           <w:p>
@@ -2569,7 +2647,15 @@
                 <w:sz w:val="16"/>
                 <w:szCs w:val="16"/>
               </w:rPr>
-              <w:t>${prosen_potongan</w:t>
+              <w:t>{</w:t>
+            </w:r>
+            <w:r>
+              <w:rPr>
+                <w:rFonts w:ascii="Verdana" w:hAnsi="Verdana" w:cs="Arial"/>
+                <w:sz w:val="16"/>
+                <w:szCs w:val="16"/>
+              </w:rPr>
+              <w:t>prosen_potongan</w:t>
             </w:r>
             <w:r>
               <w:rPr>
@@ -2592,12 +2678,6 @@
         <w:tc>
           <w:tcPr>
             <w:tcW w:w="360" w:type="dxa"/>
-            <w:tcBorders>
-              <w:top w:val="nil"/>
-              <w:left w:val="nil"/>
-              <w:bottom w:val="nil"/>
-              <w:right w:val="nil"/>
-            </w:tcBorders>
             <w:shd w:val="clear" w:color="auto" w:fill="auto"/>
           </w:tcPr>
           <w:p>
@@ -2615,12 +2695,6 @@
         <w:tc>
           <w:tcPr>
             <w:tcW w:w="1080" w:type="dxa"/>
-            <w:tcBorders>
-              <w:top w:val="nil"/>
-              <w:left w:val="nil"/>
-              <w:bottom w:val="nil"/>
-              <w:right w:val="nil"/>
-            </w:tcBorders>
             <w:shd w:val="clear" w:color="auto" w:fill="auto"/>
           </w:tcPr>
           <w:p>
@@ -2638,12 +2712,6 @@
         <w:tc>
           <w:tcPr>
             <w:tcW w:w="1620" w:type="dxa"/>
-            <w:tcBorders>
-              <w:top w:val="nil"/>
-              <w:left w:val="nil"/>
-              <w:bottom w:val="nil"/>
-              <w:right w:val="nil"/>
-            </w:tcBorders>
             <w:shd w:val="clear" w:color="auto" w:fill="auto"/>
           </w:tcPr>
           <w:p>
@@ -2661,12 +2729,6 @@
         <w:tc>
           <w:tcPr>
             <w:tcW w:w="720" w:type="dxa"/>
-            <w:tcBorders>
-              <w:top w:val="nil"/>
-              <w:left w:val="nil"/>
-              <w:bottom w:val="nil"/>
-              <w:right w:val="nil"/>
-            </w:tcBorders>
             <w:shd w:val="clear" w:color="auto" w:fill="auto"/>
           </w:tcPr>
           <w:p>
@@ -2693,12 +2755,6 @@
           <w:tcPr>
             <w:tcW w:w="1980" w:type="dxa"/>
             <w:gridSpan w:val="2"/>
-            <w:tcBorders>
-              <w:top w:val="nil"/>
-              <w:left w:val="nil"/>
-              <w:bottom w:val="nil"/>
-              <w:right w:val="nil"/>
-            </w:tcBorders>
             <w:shd w:val="clear" w:color="auto" w:fill="auto"/>
           </w:tcPr>
           <w:p>
@@ -2717,7 +2773,15 @@
                 <w:sz w:val="16"/>
                 <w:szCs w:val="16"/>
               </w:rPr>
-              <w:t>${nilai_potongan</w:t>
+              <w:t>{</w:t>
+            </w:r>
+            <w:r>
+              <w:rPr>
+                <w:rFonts w:ascii="Verdana" w:hAnsi="Verdana" w:cs="Arial"/>
+                <w:sz w:val="16"/>
+                <w:szCs w:val="16"/>
+              </w:rPr>
+              <w:t>nilai_potongan</w:t>
             </w:r>
             <w:r>
               <w:rPr>
@@ -2731,25 +2795,9 @@
         </w:tc>
       </w:tr>
       <w:tr>
-        <w:tblPrEx>
-          <w:tblBorders>
-            <w:top w:val="single" w:sz="4" w:space="0" w:color="auto"/>
-            <w:left w:val="single" w:sz="4" w:space="0" w:color="auto"/>
-            <w:bottom w:val="single" w:sz="4" w:space="0" w:color="auto"/>
-            <w:right w:val="single" w:sz="4" w:space="0" w:color="auto"/>
-            <w:insideH w:val="single" w:sz="4" w:space="0" w:color="auto"/>
-            <w:insideV w:val="single" w:sz="4" w:space="0" w:color="auto"/>
-          </w:tblBorders>
-        </w:tblPrEx>
         <w:tc>
           <w:tcPr>
             <w:tcW w:w="2880" w:type="dxa"/>
-            <w:tcBorders>
-              <w:top w:val="nil"/>
-              <w:left w:val="nil"/>
-              <w:bottom w:val="nil"/>
-              <w:right w:val="nil"/>
-            </w:tcBorders>
             <w:shd w:val="clear" w:color="auto" w:fill="auto"/>
           </w:tcPr>
           <w:p>
@@ -2767,12 +2815,6 @@
         <w:tc>
           <w:tcPr>
             <w:tcW w:w="360" w:type="dxa"/>
-            <w:tcBorders>
-              <w:top w:val="nil"/>
-              <w:left w:val="nil"/>
-              <w:bottom w:val="nil"/>
-              <w:right w:val="nil"/>
-            </w:tcBorders>
             <w:shd w:val="clear" w:color="auto" w:fill="auto"/>
           </w:tcPr>
           <w:p>
@@ -2790,12 +2832,6 @@
         <w:tc>
           <w:tcPr>
             <w:tcW w:w="1080" w:type="dxa"/>
-            <w:tcBorders>
-              <w:top w:val="nil"/>
-              <w:left w:val="nil"/>
-              <w:bottom w:val="nil"/>
-              <w:right w:val="nil"/>
-            </w:tcBorders>
             <w:shd w:val="clear" w:color="auto" w:fill="auto"/>
           </w:tcPr>
           <w:p>
@@ -2813,12 +2849,6 @@
         <w:tc>
           <w:tcPr>
             <w:tcW w:w="1620" w:type="dxa"/>
-            <w:tcBorders>
-              <w:top w:val="nil"/>
-              <w:left w:val="nil"/>
-              <w:bottom w:val="nil"/>
-              <w:right w:val="nil"/>
-            </w:tcBorders>
             <w:shd w:val="clear" w:color="auto" w:fill="auto"/>
           </w:tcPr>
           <w:p>
@@ -2844,12 +2874,6 @@
         <w:tc>
           <w:tcPr>
             <w:tcW w:w="720" w:type="dxa"/>
-            <w:tcBorders>
-              <w:top w:val="nil"/>
-              <w:left w:val="nil"/>
-              <w:bottom w:val="nil"/>
-              <w:right w:val="nil"/>
-            </w:tcBorders>
             <w:shd w:val="clear" w:color="auto" w:fill="auto"/>
           </w:tcPr>
           <w:p>
@@ -2876,12 +2900,6 @@
           <w:tcPr>
             <w:tcW w:w="1980" w:type="dxa"/>
             <w:gridSpan w:val="2"/>
-            <w:tcBorders>
-              <w:top w:val="nil"/>
-              <w:left w:val="nil"/>
-              <w:bottom w:val="nil"/>
-              <w:right w:val="nil"/>
-            </w:tcBorders>
             <w:shd w:val="clear" w:color="auto" w:fill="auto"/>
           </w:tcPr>
           <w:p>
@@ -2900,7 +2918,15 @@
                 <w:sz w:val="16"/>
                 <w:szCs w:val="16"/>
               </w:rPr>
-              <w:t>${harga_net</w:t>
+              <w:t>{</w:t>
+            </w:r>
+            <w:r>
+              <w:rPr>
+                <w:rFonts w:ascii="Verdana" w:hAnsi="Verdana" w:cs="Arial"/>
+                <w:sz w:val="16"/>
+                <w:szCs w:val="16"/>
+              </w:rPr>
+              <w:t>harga_net</w:t>
             </w:r>
             <w:r>
               <w:rPr>
@@ -3278,10 +3304,10 @@
         <w:tblLook w:val="01E0" w:firstRow="1" w:lastRow="1" w:firstColumn="1" w:lastColumn="1" w:noHBand="0" w:noVBand="0"/>
       </w:tblPr>
       <w:tblGrid>
-        <w:gridCol w:w="354"/>
-        <w:gridCol w:w="5313"/>
-        <w:gridCol w:w="694"/>
-        <w:gridCol w:w="2065"/>
+        <w:gridCol w:w="355"/>
+        <w:gridCol w:w="5405"/>
+        <w:gridCol w:w="700"/>
+        <w:gridCol w:w="1966"/>
       </w:tblGrid>
       <w:tr>
         <w:tc>
@@ -3380,7 +3406,15 @@
                 <w:sz w:val="16"/>
                 <w:szCs w:val="16"/>
               </w:rPr>
-              <w:t>${harga_net</w:t>
+              <w:t>{</w:t>
+            </w:r>
+            <w:r>
+              <w:rPr>
+                <w:rFonts w:ascii="Verdana" w:hAnsi="Verdana" w:cs="Arial"/>
+                <w:sz w:val="16"/>
+                <w:szCs w:val="16"/>
+              </w:rPr>
+              <w:t>harga_net</w:t>
             </w:r>
             <w:r>
               <w:rPr>
@@ -3490,7 +3524,15 @@
                 <w:sz w:val="16"/>
                 <w:szCs w:val="16"/>
               </w:rPr>
-              <w:t>${nilai_ppn}</w:t>
+              <w:t>{</w:t>
+            </w:r>
+            <w:r>
+              <w:rPr>
+                <w:rFonts w:ascii="Verdana" w:hAnsi="Verdana" w:cs="Arial"/>
+                <w:sz w:val="16"/>
+                <w:szCs w:val="16"/>
+              </w:rPr>
+              <w:t>nilai_ppn}</w:t>
             </w:r>
           </w:p>
         </w:tc>
@@ -3584,7 +3626,7 @@
                 <w:sz w:val="16"/>
                 <w:szCs w:val="16"/>
               </w:rPr>
-              <w:t>${</w:t>
+              <w:t>{</w:t>
             </w:r>
             <w:r>
               <w:rPr>
@@ -3676,7 +3718,15 @@
                 <w:sz w:val="16"/>
                 <w:szCs w:val="16"/>
               </w:rPr>
-              <w:t>${tgl_rencana_kpr}</w:t>
+              <w:t>{</w:t>
+            </w:r>
+            <w:r>
+              <w:rPr>
+                <w:rFonts w:ascii="Verdana" w:hAnsi="Verdana" w:cs="Arial"/>
+                <w:sz w:val="16"/>
+                <w:szCs w:val="16"/>
+              </w:rPr>
+              <w:t>tgl_rencana_kpr}</w:t>
             </w:r>
           </w:p>
         </w:tc>
@@ -3726,7 +3776,15 @@
                 <w:sz w:val="16"/>
                 <w:szCs w:val="16"/>
               </w:rPr>
-              <w:t>${nilai_kpr</w:t>
+              <w:t>{</w:t>
+            </w:r>
+            <w:r>
+              <w:rPr>
+                <w:rFonts w:ascii="Verdana" w:hAnsi="Verdana" w:cs="Arial"/>
+                <w:sz w:val="16"/>
+                <w:szCs w:val="16"/>
+              </w:rPr>
+              <w:t>nilai_kpr</w:t>
             </w:r>
             <w:r>
               <w:rPr>
@@ -3828,7 +3886,15 @@
                 <w:sz w:val="16"/>
                 <w:szCs w:val="16"/>
               </w:rPr>
-              <w:t>${sisa_1</w:t>
+              <w:t>{</w:t>
+            </w:r>
+            <w:r>
+              <w:rPr>
+                <w:rFonts w:ascii="Verdana" w:hAnsi="Verdana" w:cs="Arial"/>
+                <w:sz w:val="16"/>
+                <w:szCs w:val="16"/>
+              </w:rPr>
+              <w:t>sisa_1</w:t>
             </w:r>
             <w:r>
               <w:rPr>
@@ -3896,7 +3962,7 @@
                 <w:sz w:val="16"/>
                 <w:szCs w:val="16"/>
               </w:rPr>
-              <w:t>${</w:t>
+              <w:t>{</w:t>
             </w:r>
             <w:r>
               <w:rPr>
@@ -3962,7 +4028,15 @@
                 <w:sz w:val="16"/>
                 <w:szCs w:val="16"/>
               </w:rPr>
-              <w:t>${tanda_jadi</w:t>
+              <w:t>{</w:t>
+            </w:r>
+            <w:r>
+              <w:rPr>
+                <w:rFonts w:ascii="Verdana" w:hAnsi="Verdana" w:cs="Arial"/>
+                <w:sz w:val="16"/>
+                <w:szCs w:val="16"/>
+              </w:rPr>
+              <w:t>tanda_jadi</w:t>
             </w:r>
             <w:r>
               <w:rPr>
@@ -4064,7 +4138,15 @@
                 <w:sz w:val="16"/>
                 <w:szCs w:val="16"/>
               </w:rPr>
-              <w:t>${sisa_2</w:t>
+              <w:t>{</w:t>
+            </w:r>
+            <w:r>
+              <w:rPr>
+                <w:rFonts w:ascii="Verdana" w:hAnsi="Verdana" w:cs="Arial"/>
+                <w:sz w:val="16"/>
+                <w:szCs w:val="16"/>
+              </w:rPr>
+              <w:t>sisa_2</w:t>
             </w:r>
             <w:r>
               <w:rPr>
@@ -4246,7 +4328,8 @@
     </w:p>
     <w:tbl>
       <w:tblPr>
-        <w:tblW w:w="9666" w:type="dxa"/>
+        <w:tblW w:w="7250" w:type="dxa"/>
+        <w:jc w:val="center"/>
         <w:tblInd w:w="108" w:type="dxa"/>
         <w:tblBorders>
           <w:top w:val="single" w:sz="4" w:space="0" w:color="auto"/>
@@ -4260,11 +4343,13 @@
       </w:tblPr>
       <w:tblGrid>
         <w:gridCol w:w="2416"/>
-        <w:gridCol w:w="2416"/>
         <w:gridCol w:w="2417"/>
         <w:gridCol w:w="2417"/>
       </w:tblGrid>
       <w:tr>
+        <w:trPr>
+          <w:jc w:val="center"/>
+        </w:trPr>
         <w:tc>
           <w:tcPr>
             <w:tcW w:w="2416" w:type="dxa"/>
@@ -4274,6 +4359,7 @@
               <w:bottom w:val="single" w:sz="4" w:space="0" w:color="auto"/>
               <w:right w:val="single" w:sz="4" w:space="0" w:color="auto"/>
             </w:tcBorders>
+            <w:vAlign w:val="center"/>
           </w:tcPr>
           <w:p>
             <w:pPr>
@@ -4297,6 +4383,77 @@
             </w:r>
           </w:p>
         </w:tc>
+        <w:tc>
+          <w:tcPr>
+            <w:tcW w:w="2417" w:type="dxa"/>
+            <w:tcBorders>
+              <w:top w:val="single" w:sz="4" w:space="0" w:color="auto"/>
+              <w:left w:val="single" w:sz="4" w:space="0" w:color="auto"/>
+              <w:bottom w:val="single" w:sz="4" w:space="0" w:color="auto"/>
+              <w:right w:val="single" w:sz="4" w:space="0" w:color="auto"/>
+            </w:tcBorders>
+            <w:vAlign w:val="center"/>
+          </w:tcPr>
+          <w:p>
+            <w:pPr>
+              <w:spacing w:after="0" w:line="240" w:lineRule="auto"/>
+              <w:jc w:val="center"/>
+              <w:rPr>
+                <w:rFonts w:ascii="Verdana" w:hAnsi="Verdana" w:cs="Arial"/>
+                <w:b/>
+                <w:sz w:val="16"/>
+                <w:szCs w:val="16"/>
+              </w:rPr>
+            </w:pPr>
+            <w:r>
+              <w:rPr>
+                <w:rFonts w:ascii="Verdana" w:hAnsi="Verdana" w:cs="Arial"/>
+                <w:b/>
+                <w:sz w:val="16"/>
+                <w:szCs w:val="16"/>
+              </w:rPr>
+              <w:t>Angsuran</w:t>
+            </w:r>
+          </w:p>
+        </w:tc>
+        <w:tc>
+          <w:tcPr>
+            <w:tcW w:w="2417" w:type="dxa"/>
+            <w:tcBorders>
+              <w:top w:val="single" w:sz="4" w:space="0" w:color="auto"/>
+              <w:left w:val="single" w:sz="4" w:space="0" w:color="auto"/>
+              <w:bottom w:val="single" w:sz="4" w:space="0" w:color="auto"/>
+              <w:right w:val="single" w:sz="4" w:space="0" w:color="auto"/>
+            </w:tcBorders>
+            <w:vAlign w:val="center"/>
+          </w:tcPr>
+          <w:p>
+            <w:pPr>
+              <w:spacing w:after="0" w:line="240" w:lineRule="auto"/>
+              <w:jc w:val="center"/>
+              <w:rPr>
+                <w:rFonts w:ascii="Verdana" w:hAnsi="Verdana" w:cs="Arial"/>
+                <w:b/>
+                <w:sz w:val="16"/>
+                <w:szCs w:val="16"/>
+              </w:rPr>
+            </w:pPr>
+            <w:r>
+              <w:rPr>
+                <w:rFonts w:ascii="Verdana" w:hAnsi="Verdana" w:cs="Arial"/>
+                <w:b/>
+                <w:sz w:val="16"/>
+                <w:szCs w:val="16"/>
+              </w:rPr>
+              <w:t>Jumlah Rupiah</w:t>
+            </w:r>
+          </w:p>
+        </w:tc>
+      </w:tr>
+      <w:tr>
+        <w:trPr>
+          <w:jc w:val="center"/>
+        </w:trPr>
         <w:tc>
           <w:tcPr>
             <w:tcW w:w="2416" w:type="dxa"/>
@@ -4306,6 +4463,7 @@
               <w:bottom w:val="single" w:sz="4" w:space="0" w:color="auto"/>
               <w:right w:val="single" w:sz="4" w:space="0" w:color="auto"/>
             </w:tcBorders>
+            <w:vAlign w:val="center"/>
           </w:tcPr>
           <w:p>
             <w:pPr>
@@ -4313,19 +4471,12 @@
               <w:jc w:val="center"/>
               <w:rPr>
                 <w:rFonts w:ascii="Verdana" w:hAnsi="Verdana" w:cs="Arial"/>
-                <w:b/>
-                <w:sz w:val="16"/>
-                <w:szCs w:val="16"/>
-              </w:rPr>
-            </w:pPr>
-            <w:r>
-              <w:rPr>
-                <w:rFonts w:ascii="Verdana" w:hAnsi="Verdana" w:cs="Arial"/>
-                <w:b/>
-                <w:sz w:val="16"/>
-                <w:szCs w:val="16"/>
-              </w:rPr>
-              <w:t>Bulan</w:t>
+                <w:sz w:val="16"/>
+                <w:szCs w:val="16"/>
+              </w:rPr>
+            </w:pPr>
+            <w:r>
+              <w:t>{TGL.tanggal}</w:t>
             </w:r>
           </w:p>
         </w:tc>
@@ -4338,6 +4489,7 @@
               <w:bottom w:val="single" w:sz="4" w:space="0" w:color="auto"/>
               <w:right w:val="single" w:sz="4" w:space="0" w:color="auto"/>
             </w:tcBorders>
+            <w:vAlign w:val="center"/>
           </w:tcPr>
           <w:p>
             <w:pPr>
@@ -4345,19 +4497,17 @@
               <w:jc w:val="center"/>
               <w:rPr>
                 <w:rFonts w:ascii="Verdana" w:hAnsi="Verdana" w:cs="Arial"/>
-                <w:b/>
-                <w:sz w:val="16"/>
-                <w:szCs w:val="16"/>
-              </w:rPr>
-            </w:pPr>
-            <w:r>
-              <w:rPr>
-                <w:rFonts w:ascii="Verdana" w:hAnsi="Verdana" w:cs="Arial"/>
-                <w:b/>
-                <w:sz w:val="16"/>
-                <w:szCs w:val="16"/>
-              </w:rPr>
-              <w:t>Angsuran</w:t>
+                <w:sz w:val="16"/>
+                <w:szCs w:val="16"/>
+              </w:rPr>
+            </w:pPr>
+            <w:r>
+              <w:rPr>
+                <w:rFonts w:ascii="Verdana" w:hAnsi="Verdana" w:cs="Arial"/>
+                <w:sz w:val="16"/>
+                <w:szCs w:val="16"/>
+              </w:rPr>
+              <w:t>Ke-{TGL.counter}</w:t>
             </w:r>
           </w:p>
         </w:tc>
@@ -4370,6 +4520,7 @@
               <w:bottom w:val="single" w:sz="4" w:space="0" w:color="auto"/>
               <w:right w:val="single" w:sz="4" w:space="0" w:color="auto"/>
             </w:tcBorders>
+            <w:vAlign w:val="center"/>
           </w:tcPr>
           <w:p>
             <w:pPr>
@@ -4377,137 +4528,12 @@
               <w:jc w:val="center"/>
               <w:rPr>
                 <w:rFonts w:ascii="Verdana" w:hAnsi="Verdana" w:cs="Arial"/>
-                <w:b/>
-                <w:sz w:val="16"/>
-                <w:szCs w:val="16"/>
-              </w:rPr>
-            </w:pPr>
-            <w:r>
-              <w:rPr>
-                <w:rFonts w:ascii="Verdana" w:hAnsi="Verdana" w:cs="Arial"/>
-                <w:b/>
-                <w:sz w:val="16"/>
-                <w:szCs w:val="16"/>
-              </w:rPr>
-              <w:t>Jumlah Rupiah</w:t>
-            </w:r>
-          </w:p>
-        </w:tc>
-      </w:tr>
-      <w:tr>
-        <w:tc>
-          <w:tcPr>
-            <w:tcW w:w="2416" w:type="dxa"/>
-            <w:tcBorders>
-              <w:top w:val="single" w:sz="4" w:space="0" w:color="auto"/>
-              <w:left w:val="single" w:sz="4" w:space="0" w:color="auto"/>
-              <w:bottom w:val="single" w:sz="4" w:space="0" w:color="auto"/>
-              <w:right w:val="single" w:sz="4" w:space="0" w:color="auto"/>
-            </w:tcBorders>
-          </w:tcPr>
-          <w:p>
-            <w:pPr>
-              <w:spacing w:after="0" w:line="240" w:lineRule="auto"/>
-              <w:jc w:val="center"/>
-              <w:rPr>
-                <w:rFonts w:ascii="Verdana" w:hAnsi="Verdana" w:cs="Arial"/>
-                <w:sz w:val="16"/>
-                <w:szCs w:val="16"/>
-              </w:rPr>
-            </w:pPr>
-            <w:r>
-              <w:t>{</w:t>
-            </w:r>
-            <w:r>
-              <w:t>TGL.</w:t>
-            </w:r>
-            <w:r>
-              <w:t>tanggal</w:t>
-            </w:r>
-            <w:r>
-              <w:t>}</w:t>
-            </w:r>
-          </w:p>
-        </w:tc>
-        <w:tc>
-          <w:tcPr>
-            <w:tcW w:w="2416" w:type="dxa"/>
-            <w:tcBorders>
-              <w:top w:val="single" w:sz="4" w:space="0" w:color="auto"/>
-              <w:left w:val="single" w:sz="4" w:space="0" w:color="auto"/>
-              <w:bottom w:val="single" w:sz="4" w:space="0" w:color="auto"/>
-              <w:right w:val="single" w:sz="4" w:space="0" w:color="auto"/>
-            </w:tcBorders>
-          </w:tcPr>
-          <w:p>
-            <w:pPr>
-              <w:spacing w:after="0" w:line="240" w:lineRule="auto"/>
-              <w:jc w:val="center"/>
-              <w:rPr>
-                <w:rFonts w:ascii="Verdana" w:hAnsi="Verdana" w:cs="Arial"/>
-                <w:b/>
-                <w:sz w:val="16"/>
-                <w:szCs w:val="16"/>
-              </w:rPr>
-            </w:pPr>
-          </w:p>
-        </w:tc>
-        <w:tc>
-          <w:tcPr>
-            <w:tcW w:w="2417" w:type="dxa"/>
-            <w:tcBorders>
-              <w:top w:val="single" w:sz="4" w:space="0" w:color="auto"/>
-              <w:left w:val="single" w:sz="4" w:space="0" w:color="auto"/>
-              <w:bottom w:val="single" w:sz="4" w:space="0" w:color="auto"/>
-              <w:right w:val="single" w:sz="4" w:space="0" w:color="auto"/>
-            </w:tcBorders>
-          </w:tcPr>
-          <w:p>
-            <w:pPr>
-              <w:spacing w:after="0" w:line="240" w:lineRule="auto"/>
-              <w:jc w:val="center"/>
-              <w:rPr>
-                <w:rFonts w:ascii="Verdana" w:hAnsi="Verdana" w:cs="Arial"/>
-                <w:b/>
-                <w:sz w:val="16"/>
-                <w:szCs w:val="16"/>
-              </w:rPr>
-            </w:pPr>
-          </w:p>
-        </w:tc>
-        <w:tc>
-          <w:tcPr>
-            <w:tcW w:w="2417" w:type="dxa"/>
-            <w:tcBorders>
-              <w:top w:val="single" w:sz="4" w:space="0" w:color="auto"/>
-              <w:left w:val="single" w:sz="4" w:space="0" w:color="auto"/>
-              <w:bottom w:val="single" w:sz="4" w:space="0" w:color="auto"/>
-              <w:right w:val="single" w:sz="4" w:space="0" w:color="auto"/>
-            </w:tcBorders>
-          </w:tcPr>
-          <w:p>
-            <w:pPr>
-              <w:spacing w:after="0" w:line="240" w:lineRule="auto"/>
-              <w:jc w:val="center"/>
-              <w:rPr>
-                <w:rFonts w:ascii="Verdana" w:hAnsi="Verdana" w:cs="Arial"/>
-                <w:sz w:val="16"/>
-                <w:szCs w:val="16"/>
-              </w:rPr>
-            </w:pPr>
-            <w:r>
-              <w:t>{</w:t>
-            </w:r>
-            <w:r>
-              <w:t>TGL.</w:t>
-            </w:r>
-            <w:bookmarkStart w:id="0" w:name="_GoBack"/>
-            <w:bookmarkEnd w:id="0"/>
-            <w:r>
-              <w:t>nilai</w:t>
-            </w:r>
-            <w:r>
-              <w:t>}</w:t>
+                <w:sz w:val="16"/>
+                <w:szCs w:val="16"/>
+              </w:rPr>
+            </w:pPr>
+            <w:r>
+              <w:t>{TGL.nilai}</w:t>
             </w:r>
           </w:p>
         </w:tc>
@@ -4699,7 +4725,15 @@
           <w:sz w:val="16"/>
           <w:szCs w:val="16"/>
         </w:rPr>
-        <w:t>${keterangan_1</w:t>
+        <w:t>{</w:t>
+      </w:r>
+      <w:r>
+        <w:rPr>
+          <w:rFonts w:ascii="Verdana" w:hAnsi="Verdana" w:cs="Arial"/>
+          <w:sz w:val="16"/>
+          <w:szCs w:val="16"/>
+        </w:rPr>
+        <w:t>keterangan_1</w:t>
       </w:r>
       <w:r>
         <w:rPr>
@@ -5916,412 +5950,132 @@
     <w:p>
       <w:pPr>
         <w:pStyle w:val="ListParagraph"/>
-        <w:numPr>
-          <w:ilvl w:val="0"/>
-          <w:numId w:val="2"/>
-        </w:numPr>
+        <w:rPr>
+          <w:rFonts w:ascii="Verdana" w:hAnsi="Verdana" w:cs="Arial"/>
+          <w:sz w:val="14"/>
+          <w:szCs w:val="14"/>
+        </w:rPr>
+      </w:pPr>
+    </w:p>
+    <w:p>
+      <w:pPr>
+        <w:pStyle w:val="ListParagraph"/>
         <w:spacing w:after="0" w:line="240" w:lineRule="auto"/>
         <w:jc w:val="both"/>
         <w:rPr>
           <w:rFonts w:ascii="Verdana" w:hAnsi="Verdana" w:cs="Arial"/>
-          <w:color w:val="FFFFFF"/>
-          <w:sz w:val="14"/>
-          <w:szCs w:val="14"/>
-          <w:rPrChange w:id="1" w:author="Yacub" w:date="2015-05-07T23:02:00Z">
-            <w:rPr>
-              <w:rFonts w:ascii="Verdana" w:hAnsi="Verdana" w:cs="Arial"/>
-              <w:sz w:val="14"/>
-              <w:szCs w:val="14"/>
-            </w:rPr>
-          </w:rPrChange>
-        </w:rPr>
-      </w:pPr>
-      <w:r>
-        <w:rPr>
-          <w:rFonts w:ascii="Verdana" w:hAnsi="Verdana" w:cs="Arial"/>
-          <w:color w:val="FFFFFF"/>
-          <w:sz w:val="14"/>
-          <w:szCs w:val="14"/>
-          <w:rPrChange w:id="2" w:author="Yacub" w:date="2015-05-07T23:02:00Z">
-            <w:rPr>
-              <w:rFonts w:ascii="Verdana" w:hAnsi="Verdana" w:cs="Arial"/>
-              <w:sz w:val="14"/>
-              <w:szCs w:val="14"/>
-            </w:rPr>
-          </w:rPrChange>
-        </w:rPr>
-        <w:t>Terhitung sejak tanggal penandatanganan Surat Persetujuan Pembelian ini, PEMBELI setuju bahwa segala pajak, iuran, dan beban lain yang  terhitung atas TANAH dan BANGUNAN yang dipungut oleh intansi yang berwenang, antara lain pajak Bumi dan Bangunan (PBB), menjadi beban dan tanggung jawab PEMBELI  sepenuhnya.</w:t>
-      </w:r>
+          <w:sz w:val="14"/>
+          <w:szCs w:val="14"/>
+        </w:rPr>
+      </w:pPr>
     </w:p>
     <w:p>
       <w:pPr>
         <w:pStyle w:val="ListParagraph"/>
         <w:spacing w:after="0" w:line="240" w:lineRule="auto"/>
-        <w:ind w:left="360"/>
         <w:jc w:val="both"/>
         <w:rPr>
           <w:rFonts w:ascii="Verdana" w:hAnsi="Verdana" w:cs="Arial"/>
-          <w:color w:val="FFFFFF"/>
-          <w:sz w:val="14"/>
-          <w:szCs w:val="14"/>
-          <w:rPrChange w:id="3" w:author="Yacub" w:date="2015-05-07T23:02:00Z">
-            <w:rPr>
-              <w:rFonts w:ascii="Verdana" w:hAnsi="Verdana" w:cs="Arial"/>
-              <w:sz w:val="14"/>
-              <w:szCs w:val="14"/>
-            </w:rPr>
-          </w:rPrChange>
+          <w:sz w:val="14"/>
+          <w:szCs w:val="14"/>
         </w:rPr>
       </w:pPr>
     </w:p>
     <w:p>
       <w:pPr>
         <w:pStyle w:val="ListParagraph"/>
-        <w:numPr>
-          <w:ilvl w:val="0"/>
-          <w:numId w:val="2"/>
-        </w:numPr>
-        <w:tabs>
-          <w:tab w:val="left" w:pos="720"/>
-        </w:tabs>
         <w:spacing w:after="0" w:line="240" w:lineRule="auto"/>
         <w:jc w:val="both"/>
         <w:rPr>
           <w:rFonts w:ascii="Verdana" w:hAnsi="Verdana" w:cs="Arial"/>
-          <w:color w:val="FFFFFF"/>
-          <w:sz w:val="14"/>
-          <w:szCs w:val="14"/>
-          <w:rPrChange w:id="4" w:author="Yacub" w:date="2015-05-07T23:02:00Z">
-            <w:rPr>
-              <w:rFonts w:ascii="Verdana" w:hAnsi="Verdana" w:cs="Arial"/>
-              <w:sz w:val="14"/>
-              <w:szCs w:val="14"/>
-            </w:rPr>
-          </w:rPrChange>
-        </w:rPr>
-      </w:pPr>
-      <w:r>
-        <w:rPr>
-          <w:rFonts w:ascii="Verdana" w:hAnsi="Verdana" w:cs="Arial"/>
-          <w:color w:val="FFFFFF"/>
-          <w:sz w:val="14"/>
-          <w:szCs w:val="14"/>
-          <w:rPrChange w:id="5" w:author="Yacub" w:date="2015-05-07T23:02:00Z">
-            <w:rPr>
-              <w:rFonts w:ascii="Verdana" w:hAnsi="Verdana" w:cs="Arial"/>
-              <w:sz w:val="14"/>
-              <w:szCs w:val="14"/>
-            </w:rPr>
-          </w:rPrChange>
-        </w:rPr>
-        <w:t>Terhitung sejak tanggal dilakukannya penandatanganan Surat Persetujuan Pembelian, maka segala pajak, iuran, dan beban lain yang terhutang atas TANAH dan BANGUNAN yang dipungut oleh instansi yang berwenang dan/atau DELTACENDANA, termasuk tapi tidak terbatas pada Pajak Bumi dan Bangunan (PBB) menjadi beban dan tanggung jawab PEMBELI sepenuhnya. Khusus Iuran Pemeliharaan Lingkungan (IPL), wajib dibayarkan PEMBELI sejak saat lunasnya pembayaran harga TANAH dan BANGUNAN oleh PEMBELI atau sejak saat dilaksanakan Akad Kredit yang pertama kali atas TANAH dan BANGUNAN antara PEMBELI dengan BANK.</w:t>
-      </w:r>
+          <w:sz w:val="14"/>
+          <w:szCs w:val="14"/>
+        </w:rPr>
+      </w:pPr>
     </w:p>
     <w:p>
       <w:pPr>
         <w:pStyle w:val="ListParagraph"/>
         <w:spacing w:after="0" w:line="240" w:lineRule="auto"/>
-        <w:ind w:left="0"/>
         <w:jc w:val="both"/>
         <w:rPr>
           <w:rFonts w:ascii="Verdana" w:hAnsi="Verdana" w:cs="Arial"/>
-          <w:color w:val="FFFFFF"/>
-          <w:sz w:val="14"/>
-          <w:szCs w:val="14"/>
-          <w:rPrChange w:id="6" w:author="Yacub" w:date="2015-05-07T23:02:00Z">
-            <w:rPr>
-              <w:rFonts w:ascii="Verdana" w:hAnsi="Verdana" w:cs="Arial"/>
-              <w:sz w:val="14"/>
-              <w:szCs w:val="14"/>
-            </w:rPr>
-          </w:rPrChange>
+          <w:sz w:val="14"/>
+          <w:szCs w:val="14"/>
         </w:rPr>
       </w:pPr>
     </w:p>
     <w:p>
       <w:pPr>
         <w:pStyle w:val="ListParagraph"/>
-        <w:numPr>
-          <w:ilvl w:val="0"/>
-          <w:numId w:val="2"/>
-        </w:numPr>
         <w:spacing w:after="0" w:line="240" w:lineRule="auto"/>
         <w:jc w:val="both"/>
         <w:rPr>
           <w:rFonts w:ascii="Verdana" w:hAnsi="Verdana" w:cs="Arial"/>
-          <w:color w:val="FFFFFF"/>
-          <w:sz w:val="15"/>
-          <w:szCs w:val="15"/>
-          <w:rPrChange w:id="7" w:author="Yacub" w:date="2015-05-07T23:02:00Z">
-            <w:rPr>
-              <w:rFonts w:ascii="Verdana" w:hAnsi="Verdana" w:cs="Arial"/>
-              <w:sz w:val="15"/>
-              <w:szCs w:val="15"/>
-            </w:rPr>
-          </w:rPrChange>
-        </w:rPr>
-      </w:pPr>
-      <w:r>
-        <w:rPr>
-          <w:rFonts w:ascii="Verdana" w:hAnsi="Verdana" w:cs="Arial"/>
-          <w:color w:val="FFFFFF"/>
-          <w:sz w:val="14"/>
-          <w:szCs w:val="14"/>
-          <w:rPrChange w:id="8" w:author="Yacub" w:date="2015-05-07T23:02:00Z">
-            <w:rPr>
-              <w:rFonts w:ascii="Verdana" w:hAnsi="Verdana" w:cs="Arial"/>
-              <w:sz w:val="14"/>
-              <w:szCs w:val="14"/>
-            </w:rPr>
-          </w:rPrChange>
-        </w:rPr>
-        <w:t>Terhitung sejak ditanda-tanganinya Surat Persetujuan Pembelian , PEMBELI bersedia memenuhi biaya dan kewajiban sesuai dengan peraturan yang dikeluarkan oleh DELTACENDANA.</w:t>
-      </w:r>
-      <w:r>
-        <w:rPr>
-          <w:rFonts w:ascii="Verdana" w:hAnsi="Verdana" w:cs="Arial"/>
-          <w:color w:val="FFFFFF"/>
-          <w:sz w:val="14"/>
-          <w:szCs w:val="14"/>
-          <w:rPrChange w:id="9" w:author="Yacub" w:date="2015-05-07T23:02:00Z">
-            <w:rPr>
-              <w:rFonts w:ascii="Verdana" w:hAnsi="Verdana" w:cs="Arial"/>
-              <w:sz w:val="14"/>
-              <w:szCs w:val="14"/>
-            </w:rPr>
-          </w:rPrChange>
-        </w:rPr>
-        <w:tab/>
-      </w:r>
-      <w:r>
-        <w:rPr>
-          <w:rFonts w:ascii="Verdana" w:hAnsi="Verdana" w:cs="Arial"/>
-          <w:color w:val="FFFFFF"/>
-          <w:sz w:val="14"/>
-          <w:szCs w:val="14"/>
-          <w:rPrChange w:id="10" w:author="Yacub" w:date="2015-05-07T23:02:00Z">
-            <w:rPr>
-              <w:rFonts w:ascii="Verdana" w:hAnsi="Verdana" w:cs="Arial"/>
-              <w:sz w:val="14"/>
-              <w:szCs w:val="14"/>
-            </w:rPr>
-          </w:rPrChange>
-        </w:rPr>
-        <w:tab/>
-      </w:r>
-      <w:r>
-        <w:rPr>
-          <w:rFonts w:ascii="Verdana" w:hAnsi="Verdana" w:cs="Arial"/>
-          <w:color w:val="FFFFFF"/>
-          <w:sz w:val="14"/>
-          <w:szCs w:val="14"/>
-          <w:rPrChange w:id="11" w:author="Yacub" w:date="2015-05-07T23:02:00Z">
-            <w:rPr>
-              <w:rFonts w:ascii="Verdana" w:hAnsi="Verdana" w:cs="Arial"/>
-              <w:sz w:val="14"/>
-              <w:szCs w:val="14"/>
-            </w:rPr>
-          </w:rPrChange>
-        </w:rPr>
-        <w:tab/>
-      </w:r>
-      <w:r>
-        <w:rPr>
-          <w:rFonts w:ascii="Verdana" w:hAnsi="Verdana" w:cs="Arial"/>
-          <w:color w:val="FFFFFF"/>
-          <w:sz w:val="15"/>
-          <w:szCs w:val="15"/>
-          <w:rPrChange w:id="12" w:author="Yacub" w:date="2015-05-07T23:02:00Z">
-            <w:rPr>
-              <w:rFonts w:ascii="Verdana" w:hAnsi="Verdana" w:cs="Arial"/>
-              <w:sz w:val="15"/>
-              <w:szCs w:val="15"/>
-            </w:rPr>
-          </w:rPrChange>
-        </w:rPr>
-        <w:tab/>
-      </w:r>
-      <w:r>
-        <w:rPr>
-          <w:rFonts w:ascii="Verdana" w:hAnsi="Verdana" w:cs="Arial"/>
-          <w:color w:val="FFFFFF"/>
-          <w:sz w:val="15"/>
-          <w:szCs w:val="15"/>
-          <w:rPrChange w:id="13" w:author="Yacub" w:date="2015-05-07T23:02:00Z">
-            <w:rPr>
-              <w:rFonts w:ascii="Verdana" w:hAnsi="Verdana" w:cs="Arial"/>
-              <w:sz w:val="15"/>
-              <w:szCs w:val="15"/>
-            </w:rPr>
-          </w:rPrChange>
-        </w:rPr>
-        <w:tab/>
-      </w:r>
-      <w:r>
-        <w:rPr>
-          <w:rFonts w:ascii="Verdana" w:hAnsi="Verdana" w:cs="Arial"/>
-          <w:color w:val="FFFFFF"/>
-          <w:sz w:val="15"/>
-          <w:szCs w:val="15"/>
-          <w:rPrChange w:id="14" w:author="Yacub" w:date="2015-05-07T23:02:00Z">
-            <w:rPr>
-              <w:rFonts w:ascii="Verdana" w:hAnsi="Verdana" w:cs="Arial"/>
-              <w:sz w:val="15"/>
-              <w:szCs w:val="15"/>
-            </w:rPr>
-          </w:rPrChange>
-        </w:rPr>
-        <w:tab/>
-      </w:r>
-      <w:r>
-        <w:rPr>
-          <w:rFonts w:ascii="Verdana" w:hAnsi="Verdana" w:cs="Arial"/>
-          <w:color w:val="FFFFFF"/>
-          <w:sz w:val="15"/>
-          <w:szCs w:val="15"/>
-          <w:rPrChange w:id="15" w:author="Yacub" w:date="2015-05-07T23:02:00Z">
-            <w:rPr>
-              <w:rFonts w:ascii="Verdana" w:hAnsi="Verdana" w:cs="Arial"/>
-              <w:sz w:val="15"/>
-              <w:szCs w:val="15"/>
-            </w:rPr>
-          </w:rPrChange>
-        </w:rPr>
-        <w:tab/>
-      </w:r>
-      <w:r>
-        <w:rPr>
-          <w:rFonts w:ascii="Verdana" w:hAnsi="Verdana" w:cs="Arial"/>
-          <w:color w:val="FFFFFF"/>
-          <w:sz w:val="15"/>
-          <w:szCs w:val="15"/>
-          <w:rPrChange w:id="16" w:author="Yacub" w:date="2015-05-07T23:02:00Z">
-            <w:rPr>
-              <w:rFonts w:ascii="Verdana" w:hAnsi="Verdana" w:cs="Arial"/>
-              <w:sz w:val="15"/>
-              <w:szCs w:val="15"/>
-            </w:rPr>
-          </w:rPrChange>
-        </w:rPr>
-        <w:tab/>
-      </w:r>
-      <w:r>
-        <w:rPr>
-          <w:color w:val="FFFFFF"/>
-          <w:rPrChange w:id="17" w:author="Yacub" w:date="2015-05-07T23:02:00Z">
-            <w:rPr/>
-          </w:rPrChange>
-        </w:rPr>
-        <w:tab/>
-      </w:r>
-      <w:r>
-        <w:rPr>
-          <w:color w:val="FFFFFF"/>
-          <w:rPrChange w:id="18" w:author="Yacub" w:date="2015-05-07T23:02:00Z">
-            <w:rPr/>
-          </w:rPrChange>
-        </w:rPr>
-        <w:tab/>
-      </w:r>
-      <w:r>
-        <w:rPr>
-          <w:color w:val="FFFFFF"/>
-          <w:rPrChange w:id="19" w:author="Yacub" w:date="2015-05-07T23:02:00Z">
-            <w:rPr/>
-          </w:rPrChange>
-        </w:rPr>
-        <w:tab/>
-      </w:r>
-      <w:r>
-        <w:rPr>
-          <w:color w:val="FFFFFF"/>
-          <w:rPrChange w:id="20" w:author="Yacub" w:date="2015-05-07T23:02:00Z">
-            <w:rPr/>
-          </w:rPrChange>
-        </w:rPr>
-        <w:tab/>
-      </w:r>
-      <w:r>
-        <w:rPr>
-          <w:color w:val="FFFFFF"/>
-          <w:rPrChange w:id="21" w:author="Yacub" w:date="2015-05-07T23:02:00Z">
-            <w:rPr/>
-          </w:rPrChange>
-        </w:rPr>
-        <w:tab/>
-      </w:r>
-      <w:r>
-        <w:rPr>
-          <w:color w:val="FFFFFF"/>
-          <w:rPrChange w:id="22" w:author="Yacub" w:date="2015-05-07T23:02:00Z">
-            <w:rPr/>
-          </w:rPrChange>
-        </w:rPr>
-        <w:tab/>
-      </w:r>
-      <w:r>
-        <w:rPr>
-          <w:color w:val="FFFFFF"/>
-          <w:rPrChange w:id="23" w:author="Yacub" w:date="2015-05-07T23:02:00Z">
-            <w:rPr/>
-          </w:rPrChange>
-        </w:rPr>
-        <w:tab/>
-      </w:r>
+          <w:sz w:val="14"/>
+          <w:szCs w:val="14"/>
+        </w:rPr>
+      </w:pPr>
     </w:p>
     <w:p>
       <w:pPr>
+        <w:pStyle w:val="ListParagraph"/>
         <w:spacing w:after="0" w:line="240" w:lineRule="auto"/>
-        <w:ind w:left="720"/>
         <w:jc w:val="both"/>
         <w:rPr>
           <w:rFonts w:ascii="Verdana" w:hAnsi="Verdana" w:cs="Arial"/>
-          <w:color w:val="FFFFFF"/>
-          <w:sz w:val="15"/>
-          <w:szCs w:val="15"/>
-          <w:rPrChange w:id="24" w:author="Yacub" w:date="2015-05-07T23:02:00Z">
-            <w:rPr>
-              <w:rFonts w:ascii="Verdana" w:hAnsi="Verdana" w:cs="Arial"/>
-              <w:sz w:val="15"/>
-              <w:szCs w:val="15"/>
-            </w:rPr>
-          </w:rPrChange>
-        </w:rPr>
-      </w:pPr>
-      <w:r>
-        <w:rPr>
-          <w:rFonts w:ascii="Verdana" w:hAnsi="Verdana" w:cs="Arial"/>
-          <w:color w:val="FFFFFF"/>
-          <w:sz w:val="15"/>
-          <w:szCs w:val="15"/>
-          <w:rPrChange w:id="25" w:author="Yacub" w:date="2015-05-07T23:02:00Z">
-            <w:rPr>
-              <w:rFonts w:ascii="Verdana" w:hAnsi="Verdana" w:cs="Arial"/>
-              <w:sz w:val="15"/>
-              <w:szCs w:val="15"/>
-            </w:rPr>
-          </w:rPrChange>
-        </w:rPr>
-        <w:t>Demikian Surat Persetujuan Pembelian ini ditanda tangani.</w:t>
-      </w:r>
+          <w:sz w:val="14"/>
+          <w:szCs w:val="14"/>
+        </w:rPr>
+      </w:pPr>
     </w:p>
     <w:p>
       <w:pPr>
+        <w:pStyle w:val="ListParagraph"/>
         <w:spacing w:after="0" w:line="240" w:lineRule="auto"/>
-        <w:ind w:left="720"/>
         <w:jc w:val="both"/>
         <w:rPr>
           <w:rFonts w:ascii="Verdana" w:hAnsi="Verdana" w:cs="Arial"/>
-          <w:color w:val="FFFFFF"/>
-          <w:sz w:val="15"/>
-          <w:szCs w:val="15"/>
-          <w:rPrChange w:id="26" w:author="Yacub" w:date="2015-05-07T23:02:00Z">
-            <w:rPr>
-              <w:rFonts w:ascii="Verdana" w:hAnsi="Verdana" w:cs="Arial"/>
-              <w:sz w:val="15"/>
-              <w:szCs w:val="15"/>
-            </w:rPr>
-          </w:rPrChange>
+          <w:sz w:val="14"/>
+          <w:szCs w:val="14"/>
+        </w:rPr>
+      </w:pPr>
+    </w:p>
+    <w:p>
+      <w:pPr>
+        <w:pStyle w:val="ListParagraph"/>
+        <w:spacing w:after="0" w:line="240" w:lineRule="auto"/>
+        <w:jc w:val="both"/>
+        <w:rPr>
+          <w:rFonts w:ascii="Verdana" w:hAnsi="Verdana" w:cs="Arial"/>
+          <w:sz w:val="14"/>
+          <w:szCs w:val="14"/>
+        </w:rPr>
+      </w:pPr>
+    </w:p>
+    <w:p>
+      <w:pPr>
+        <w:pStyle w:val="ListParagraph"/>
+        <w:spacing w:after="0" w:line="240" w:lineRule="auto"/>
+        <w:jc w:val="both"/>
+        <w:rPr>
+          <w:rFonts w:ascii="Verdana" w:hAnsi="Verdana" w:cs="Arial"/>
+          <w:sz w:val="14"/>
+          <w:szCs w:val="14"/>
+        </w:rPr>
+      </w:pPr>
+      <w:bookmarkStart w:id="0" w:name="_GoBack"/>
+      <w:bookmarkEnd w:id="0"/>
+    </w:p>
+    <w:p>
+      <w:pPr>
+        <w:pStyle w:val="ListParagraph"/>
+        <w:spacing w:after="0" w:line="240" w:lineRule="auto"/>
+        <w:jc w:val="both"/>
+        <w:rPr>
+          <w:rFonts w:ascii="Verdana" w:hAnsi="Verdana" w:cs="Arial"/>
+          <w:sz w:val="14"/>
+          <w:szCs w:val="14"/>
         </w:rPr>
       </w:pPr>
     </w:p>
@@ -6383,7 +6137,15 @@
                 <w:sz w:val="15"/>
                 <w:szCs w:val="15"/>
               </w:rPr>
-              <w:t>${tanggal_spp</w:t>
+              <w:t>{</w:t>
+            </w:r>
+            <w:r>
+              <w:rPr>
+                <w:rFonts w:ascii="Verdana" w:hAnsi="Verdana" w:cs="Arial"/>
+                <w:sz w:val="15"/>
+                <w:szCs w:val="15"/>
+              </w:rPr>
+              <w:t>tanggal_spp</w:t>
             </w:r>
             <w:r>
               <w:rPr>
@@ -6876,7 +6638,7 @@
                 <w:sz w:val="15"/>
                 <w:szCs w:val="15"/>
               </w:rPr>
-              <w:t>${nama</w:t>
+              <w:t>{</w:t>
             </w:r>
             <w:r>
               <w:rPr>
@@ -6885,6 +6647,15 @@
                 <w:sz w:val="15"/>
                 <w:szCs w:val="15"/>
               </w:rPr>
+              <w:t>nama</w:t>
+            </w:r>
+            <w:r>
+              <w:rPr>
+                <w:rFonts w:ascii="Verdana" w:hAnsi="Verdana" w:cs="Arial"/>
+                <w:b/>
+                <w:sz w:val="15"/>
+                <w:szCs w:val="15"/>
+              </w:rPr>
               <w:t>}</w:t>
             </w:r>
           </w:p>
@@ -7265,7 +7036,7 @@
                 <w:sz w:val="15"/>
                 <w:szCs w:val="15"/>
               </w:rPr>
-              <w:t>${nama_suami_istri</w:t>
+              <w:t>{</w:t>
             </w:r>
             <w:r>
               <w:rPr>
@@ -7274,6 +7045,15 @@
                 <w:sz w:val="15"/>
                 <w:szCs w:val="15"/>
               </w:rPr>
+              <w:t>nama_suami_istri</w:t>
+            </w:r>
+            <w:r>
+              <w:rPr>
+                <w:rFonts w:ascii="Verdana" w:hAnsi="Verdana" w:cs="Arial"/>
+                <w:b/>
+                <w:sz w:val="15"/>
+                <w:szCs w:val="15"/>
+              </w:rPr>
               <w:t>}</w:t>
             </w:r>
           </w:p>
@@ -7283,7 +7063,6 @@
     <w:p>
       <w:pPr>
         <w:spacing w:after="0" w:line="240" w:lineRule="auto"/>
-        <w:ind w:left="720"/>
         <w:jc w:val="both"/>
         <w:rPr>
           <w:rFonts w:ascii="Verdana" w:hAnsi="Verdana" w:cs="Arial"/>
@@ -7291,86 +7070,7 @@
           <w:szCs w:val="15"/>
         </w:rPr>
       </w:pPr>
-      <w:r>
-        <w:rPr>
-          <w:rFonts w:ascii="Verdana" w:hAnsi="Verdana" w:cs="Arial"/>
-          <w:sz w:val="15"/>
-          <w:szCs w:val="15"/>
-        </w:rPr>
-        <w:tab/>
-      </w:r>
-      <w:r>
-        <w:rPr>
-          <w:rFonts w:ascii="Verdana" w:hAnsi="Verdana" w:cs="Arial"/>
-          <w:sz w:val="15"/>
-          <w:szCs w:val="15"/>
-        </w:rPr>
-        <w:tab/>
-      </w:r>
-      <w:r>
-        <w:rPr>
-          <w:rFonts w:ascii="Verdana" w:hAnsi="Verdana" w:cs="Arial"/>
-          <w:sz w:val="15"/>
-          <w:szCs w:val="15"/>
-        </w:rPr>
-        <w:tab/>
-      </w:r>
-      <w:r>
-        <w:rPr>
-          <w:rFonts w:ascii="Verdana" w:hAnsi="Verdana" w:cs="Arial"/>
-          <w:sz w:val="15"/>
-          <w:szCs w:val="15"/>
-        </w:rPr>
-        <w:tab/>
-      </w:r>
-      <w:r>
-        <w:rPr>
-          <w:rFonts w:ascii="Verdana" w:hAnsi="Verdana" w:cs="Arial"/>
-          <w:sz w:val="15"/>
-          <w:szCs w:val="15"/>
-        </w:rPr>
-        <w:tab/>
-      </w:r>
-      <w:r>
-        <w:rPr>
-          <w:rFonts w:ascii="Verdana" w:hAnsi="Verdana" w:cs="Arial"/>
-          <w:sz w:val="15"/>
-          <w:szCs w:val="15"/>
-        </w:rPr>
-        <w:tab/>
-      </w:r>
-      <w:r>
-        <w:rPr>
-          <w:rFonts w:ascii="Verdana" w:hAnsi="Verdana" w:cs="Arial"/>
-          <w:sz w:val="15"/>
-          <w:szCs w:val="15"/>
-        </w:rPr>
-        <w:tab/>
-      </w:r>
-      <w:r>
-        <w:rPr>
-          <w:rFonts w:ascii="Verdana" w:hAnsi="Verdana" w:cs="Arial"/>
-          <w:sz w:val="15"/>
-          <w:szCs w:val="15"/>
-        </w:rPr>
-        <w:tab/>
-      </w:r>
-      <w:r>
-        <w:rPr>
-          <w:rFonts w:ascii="Verdana" w:hAnsi="Verdana" w:cs="Arial"/>
-          <w:sz w:val="15"/>
-          <w:szCs w:val="15"/>
-        </w:rPr>
-        <w:tab/>
-      </w:r>
     </w:p>
-    <w:p>
-      <w:pPr>
-        <w:spacing w:after="0" w:line="240" w:lineRule="auto"/>
-        <w:ind w:left="360" w:hanging="360"/>
-      </w:pPr>
-    </w:p>
-    <w:p/>
     <w:sectPr>
       <w:pgSz w:w="11909" w:h="16834" w:code="9"/>
       <w:pgMar w:top="360" w:right="1109" w:bottom="547" w:left="1080" w:header="720" w:footer="720" w:gutter="0"/>

</xml_diff>